<commit_message>
modifier le code pour le changement de metric  ++ avancer le texte
</commit_message>
<xml_diff>
--- a/IFT3913_TP2_Rapport.docx
+++ b/IFT3913_TP2_Rapport.docx
@@ -1,6 +1,6 @@
 
 <file path=word/document.xml><?xml version="1.0" encoding="utf-8"?>
-<w:document xmlns:wpc="http://schemas.microsoft.com/office/word/2010/wordprocessingCanvas" xmlns:cx="http://schemas.microsoft.com/office/drawing/2014/chartex" xmlns:cx1="http://schemas.microsoft.com/office/drawing/2015/9/8/chartex" xmlns:cx2="http://schemas.microsoft.com/office/drawing/2015/10/21/chartex" xmlns:cx3="http://schemas.microsoft.com/office/drawing/2016/5/9/chartex" xmlns:cx4="http://schemas.microsoft.com/office/drawing/2016/5/10/chartex" xmlns:cx5="http://schemas.microsoft.com/office/drawing/2016/5/11/chartex" xmlns:cx6="http://schemas.microsoft.com/office/drawing/2016/5/12/chartex" xmlns:cx7="http://schemas.microsoft.com/office/drawing/2016/5/13/chartex" xmlns:cx8="http://schemas.microsoft.com/office/drawing/2016/5/14/chartex" xmlns:mc="http://schemas.openxmlformats.org/markup-compatibility/2006" xmlns:aink="http://schemas.microsoft.com/office/drawing/2016/ink" xmlns:am3d="http://schemas.microsoft.com/office/drawing/2017/model3d" xmlns:o="urn:schemas-microsoft-com:office:office" xmlns:oel="http://schemas.microsoft.com/office/2019/extlst" xmlns:r="http://schemas.openxmlformats.org/officeDocument/2006/relationships" xmlns:m="http://schemas.openxmlformats.org/officeDocument/2006/math" xmlns:v="urn:schemas-microsoft-com:vml" xmlns:wp14="http://schemas.microsoft.com/office/word/2010/wordprocessingDrawing" xmlns:wp="http://schemas.openxmlformats.org/drawingml/2006/wordprocessingDrawing" xmlns:w10="urn:schemas-microsoft-com:office:word" xmlns:w="http://schemas.openxmlformats.org/wordprocessingml/2006/main" xmlns:w14="http://schemas.microsoft.com/office/word/2010/wordml" xmlns:w15="http://schemas.microsoft.com/office/word/2012/wordml" xmlns:w16cex="http://schemas.microsoft.com/office/word/2018/wordml/cex" xmlns:w16cid="http://schemas.microsoft.com/office/word/2016/wordml/cid" xmlns:w16="http://schemas.microsoft.com/office/word/2018/wordml" xmlns:w16sdtdh="http://schemas.microsoft.com/office/word/2020/wordml/sdtdatahash" xmlns:w16se="http://schemas.microsoft.com/office/word/2015/wordml/symex" xmlns:wpg="http://schemas.microsoft.com/office/word/2010/wordprocessingGroup" xmlns:wpi="http://schemas.microsoft.com/office/word/2010/wordprocessingInk" xmlns:wne="http://schemas.microsoft.com/office/word/2006/wordml" xmlns:wps="http://schemas.microsoft.com/office/word/2010/wordprocessingShape" mc:Ignorable="w14 w15 w16se w16cid w16 w16cex w16sdtdh wp14">
+<w:document xmlns:wpc="http://schemas.microsoft.com/office/word/2010/wordprocessingCanvas" xmlns:cx="http://schemas.microsoft.com/office/drawing/2014/chartex" xmlns:cx1="http://schemas.microsoft.com/office/drawing/2015/9/8/chartex" xmlns:cx2="http://schemas.microsoft.com/office/drawing/2015/10/21/chartex" xmlns:cx3="http://schemas.microsoft.com/office/drawing/2016/5/9/chartex" xmlns:cx4="http://schemas.microsoft.com/office/drawing/2016/5/10/chartex" xmlns:cx5="http://schemas.microsoft.com/office/drawing/2016/5/11/chartex" xmlns:cx6="http://schemas.microsoft.com/office/drawing/2016/5/12/chartex" xmlns:cx7="http://schemas.microsoft.com/office/drawing/2016/5/13/chartex" xmlns:cx8="http://schemas.microsoft.com/office/drawing/2016/5/14/chartex" xmlns:mc="http://schemas.openxmlformats.org/markup-compatibility/2006" xmlns:aink="http://schemas.microsoft.com/office/drawing/2016/ink" xmlns:am3d="http://schemas.microsoft.com/office/drawing/2017/model3d" xmlns:o="urn:schemas-microsoft-com:office:office" xmlns:r="http://schemas.openxmlformats.org/officeDocument/2006/relationships" xmlns:m="http://schemas.openxmlformats.org/officeDocument/2006/math" xmlns:v="urn:schemas-microsoft-com:vml" xmlns:wp14="http://schemas.microsoft.com/office/word/2010/wordprocessingDrawing" xmlns:wp="http://schemas.openxmlformats.org/drawingml/2006/wordprocessingDrawing" xmlns:w10="urn:schemas-microsoft-com:office:word" xmlns:w="http://schemas.openxmlformats.org/wordprocessingml/2006/main" xmlns:w14="http://schemas.microsoft.com/office/word/2010/wordml" xmlns:w15="http://schemas.microsoft.com/office/word/2012/wordml" xmlns:w16cex="http://schemas.microsoft.com/office/word/2018/wordml/cex" xmlns:w16cid="http://schemas.microsoft.com/office/word/2016/wordml/cid" xmlns:w16="http://schemas.microsoft.com/office/word/2018/wordml" xmlns:w16sdtdh="http://schemas.microsoft.com/office/word/2020/wordml/sdtdatahash" xmlns:w16se="http://schemas.microsoft.com/office/word/2015/wordml/symex" xmlns:wpg="http://schemas.microsoft.com/office/word/2010/wordprocessingGroup" xmlns:wpi="http://schemas.microsoft.com/office/word/2010/wordprocessingInk" xmlns:wne="http://schemas.microsoft.com/office/word/2006/wordml" xmlns:wps="http://schemas.microsoft.com/office/word/2010/wordprocessingShape" mc:Ignorable="w14 w15 w16se w16cid w16 w16cex w16sdtdh wp14">
   <w:body>
     <w:p>
       <w:pPr>
@@ -117,6 +117,7 @@
     </w:p>
     <w:p>
       <w:pPr>
+        <w:jc w:val="both"/>
         <w:rPr>
           <w:i/>
           <w:iCs/>
@@ -141,7 +142,7 @@
         <w:rPr>
           <w:lang w:val="fr-CA"/>
         </w:rPr>
-        <w:t>avons choisi de mesurer la densité de commentaires par rapport à la taille physique d’un</w:t>
+        <w:t>avons choisi de mesurer la densité de commentaires d’un</w:t>
       </w:r>
       <w:r>
         <w:rPr>
@@ -165,7 +166,7 @@
         <w:rPr>
           <w:lang w:val="fr-CA"/>
         </w:rPr>
-        <w:t xml:space="preserve"> comme première métrique. Si le niveau de documentation (densité de commentaires) augmente avec la complexité (taille physique du fichier) alors on attend une corrélation positive entre DC et taille physique. </w:t>
+        <w:t xml:space="preserve"> comme première métrique. Si le niveau de documentation augmente avec la complexité alors on attend une corrélation positive entre DC et taille physique. </w:t>
       </w:r>
       <w:r>
         <w:rPr>
@@ -231,6 +232,7 @@
     </w:p>
     <w:p>
       <w:pPr>
+        <w:jc w:val="both"/>
         <w:rPr>
           <w:i/>
           <w:iCs/>
@@ -247,157 +249,409 @@
       </w:r>
       <w:r>
         <w:rPr>
-          <w:lang w:val="fr-CA"/>
-        </w:rPr>
-        <w:t xml:space="preserve">Nous avons choisi de mesurer CSEC et la taille physique des </w:t>
-      </w:r>
-      <w:r>
-        <w:rPr>
-          <w:lang w:val="fr-CA"/>
-        </w:rPr>
-        <w:t>classes</w:t>
-      </w:r>
-      <w:r>
-        <w:rPr>
-          <w:lang w:val="fr-CA"/>
-        </w:rPr>
-        <w:t xml:space="preserve"> dans le répertoire main. Si la conception est modulaire on </w:t>
-      </w:r>
-      <w:r>
-        <w:rPr>
-          <w:lang w:val="fr-CA"/>
-        </w:rPr>
-        <w:t>attend</w:t>
-      </w:r>
-      <w:r>
-        <w:rPr>
-          <w:lang w:val="fr-CA"/>
-        </w:rPr>
-        <w:t xml:space="preserve"> à des valeurs base </w:t>
-      </w:r>
-      <w:r>
-        <w:rPr>
-          <w:lang w:val="fr-CA"/>
-        </w:rPr>
-        <w:t xml:space="preserve">pour le CSEC et aussi pour la taille physique (alors chaque </w:t>
-      </w:r>
-      <w:r>
-        <w:rPr>
-          <w:lang w:val="fr-CA"/>
-        </w:rPr>
-        <w:t>classe</w:t>
-      </w:r>
-      <w:r>
-        <w:rPr>
-          <w:lang w:val="fr-CA"/>
-        </w:rPr>
-        <w:t xml:space="preserve"> a une fonctionnalité spécifique). </w:t>
-      </w:r>
-    </w:p>
-    <w:p>
-      <w:pPr>
-        <w:rPr>
-          <w:lang w:val="fr-CA"/>
-        </w:rPr>
-      </w:pPr>
-    </w:p>
-    <w:p>
-      <w:pPr>
-        <w:rPr>
           <w:i/>
           <w:iCs/>
           <w:lang w:val="fr-CA"/>
         </w:rPr>
-      </w:pPr>
-      <w:r>
+        <w:t>P</w:t>
+      </w:r>
+      <w:r>
+        <w:rPr>
+          <w:lang w:val="fr-CA"/>
+        </w:rPr>
+        <w:t>our</w:t>
+      </w:r>
+      <w:r>
+        <w:rPr>
+          <w:lang w:val="fr-CA"/>
+        </w:rPr>
+        <w:t xml:space="preserve"> répondre à</w:t>
+      </w:r>
+      <w:r>
+        <w:rPr>
+          <w:lang w:val="fr-CA"/>
+        </w:rPr>
+        <w:t xml:space="preserve"> la deuxième question</w:t>
+      </w:r>
+      <w:r>
+        <w:rPr>
+          <w:lang w:val="fr-CA"/>
+        </w:rPr>
+        <w:t>, n</w:t>
+      </w:r>
+      <w:r>
+        <w:rPr>
+          <w:lang w:val="fr-CA"/>
+        </w:rPr>
+        <w:t xml:space="preserve">ous avons choisi </w:t>
+      </w:r>
+      <w:r>
+        <w:rPr>
+          <w:lang w:val="fr-CA"/>
+        </w:rPr>
+        <w:t xml:space="preserve">comme métrique </w:t>
+      </w:r>
+      <w:r>
+        <w:rPr>
+          <w:lang w:val="fr-CA"/>
+        </w:rPr>
+        <w:t xml:space="preserve">de mesurer CSEC et la taille physique des </w:t>
+      </w:r>
+      <w:r>
+        <w:rPr>
+          <w:lang w:val="fr-CA"/>
+        </w:rPr>
+        <w:t>classes</w:t>
+      </w:r>
+      <w:r>
+        <w:rPr>
+          <w:lang w:val="fr-CA"/>
+        </w:rPr>
+        <w:t xml:space="preserve"> dans le répertoire main</w:t>
+      </w:r>
+      <w:r>
+        <w:rPr>
+          <w:lang w:val="fr-CA"/>
+        </w:rPr>
+        <w:t xml:space="preserve">. </w:t>
+      </w:r>
+      <w:r>
+        <w:rPr>
+          <w:lang w:val="fr-CA"/>
+        </w:rPr>
+        <w:t xml:space="preserve">Si la conception est modulaire on </w:t>
+      </w:r>
+      <w:r>
+        <w:rPr>
+          <w:lang w:val="fr-CA"/>
+        </w:rPr>
+        <w:t>attend</w:t>
+      </w:r>
+      <w:r>
+        <w:rPr>
+          <w:lang w:val="fr-CA"/>
+        </w:rPr>
+        <w:t xml:space="preserve"> à des valeurs base </w:t>
+      </w:r>
+      <w:r>
+        <w:rPr>
+          <w:lang w:val="fr-CA"/>
+        </w:rPr>
+        <w:t xml:space="preserve">pour le CSEC et </w:t>
+      </w:r>
+      <w:r>
+        <w:rPr>
+          <w:lang w:val="fr-CA"/>
+        </w:rPr>
+        <w:t xml:space="preserve">à une petite taille </w:t>
+      </w:r>
+      <w:r>
+        <w:rPr>
+          <w:lang w:val="fr-CA"/>
+        </w:rPr>
+        <w:t>physique (</w:t>
+      </w:r>
+      <w:r>
+        <w:rPr>
+          <w:lang w:val="fr-CA"/>
+        </w:rPr>
+        <w:t xml:space="preserve">cela indiquerait </w:t>
+      </w:r>
+      <w:r>
+        <w:rPr>
+          <w:lang w:val="fr-CA"/>
+        </w:rPr>
+        <w:t xml:space="preserve">que </w:t>
+      </w:r>
+      <w:r>
+        <w:rPr>
+          <w:lang w:val="fr-CA"/>
+        </w:rPr>
+        <w:t>chaque</w:t>
+      </w:r>
+      <w:r>
+        <w:rPr>
+          <w:lang w:val="fr-CA"/>
+        </w:rPr>
+        <w:t xml:space="preserve"> </w:t>
+      </w:r>
+      <w:r>
+        <w:rPr>
+          <w:lang w:val="fr-CA"/>
+        </w:rPr>
+        <w:t>classe</w:t>
+      </w:r>
+      <w:r>
+        <w:rPr>
+          <w:lang w:val="fr-CA"/>
+        </w:rPr>
+        <w:t xml:space="preserve"> a une fonctionnalité spécifique</w:t>
+      </w:r>
+      <w:r>
+        <w:rPr>
+          <w:lang w:val="fr-CA"/>
+        </w:rPr>
+        <w:t>, donc bien sépar</w:t>
+      </w:r>
+      <w:r>
+        <w:rPr>
+          <w:lang w:val="fr-CA"/>
+        </w:rPr>
+        <w:t>ée</w:t>
+      </w:r>
+      <w:r>
+        <w:rPr>
+          <w:lang w:val="fr-CA"/>
+        </w:rPr>
+        <w:t xml:space="preserve"> en module</w:t>
+      </w:r>
+      <w:r>
+        <w:rPr>
+          <w:lang w:val="fr-CA"/>
+        </w:rPr>
+        <w:t xml:space="preserve">). </w:t>
+      </w:r>
+    </w:p>
+    <w:p>
+      <w:pPr>
+        <w:rPr>
+          <w:lang w:val="fr-CA"/>
+        </w:rPr>
+      </w:pPr>
+    </w:p>
+    <w:p>
+      <w:pPr>
+        <w:jc w:val="both"/>
         <w:rPr>
           <w:i/>
           <w:iCs/>
           <w:lang w:val="fr-CA"/>
         </w:rPr>
-        <w:t>Q3 :</w:t>
-      </w:r>
+      </w:pPr>
       <w:r>
         <w:rPr>
           <w:i/>
           <w:iCs/>
           <w:lang w:val="fr-CA"/>
         </w:rPr>
-        <w:t xml:space="preserve"> </w:t>
-      </w:r>
-      <w:r>
-        <w:rPr>
-          <w:lang w:val="fr-CA"/>
-        </w:rPr>
-        <w:t xml:space="preserve">Pour évaluer la maturité du code nous avons </w:t>
-      </w:r>
-      <w:r>
-        <w:rPr>
-          <w:lang w:val="fr-CA"/>
-        </w:rPr>
-        <w:t>utilisé</w:t>
-      </w:r>
-      <w:r>
-        <w:rPr>
-          <w:lang w:val="fr-CA"/>
-        </w:rPr>
-        <w:t xml:space="preserve"> comme métriques le nombre de jours entre aujourd’hui et des vingt derniers </w:t>
-      </w:r>
-      <w:proofErr w:type="spellStart"/>
-      <w:r>
-        <w:rPr>
-          <w:lang w:val="fr-CA"/>
-        </w:rPr>
-        <w:t>commits</w:t>
-      </w:r>
-      <w:proofErr w:type="spellEnd"/>
-      <w:r>
-        <w:rPr>
-          <w:lang w:val="fr-CA"/>
-        </w:rPr>
-        <w:t xml:space="preserve"> sur le code et le nombre de lignes ajoutées et supprimées de ceux-ci. Si le nombre de jours moyen est très grand, cela nous indique que le projet doit être mature car il n’y pas beaucoup de </w:t>
-      </w:r>
-      <w:r>
-        <w:rPr>
-          <w:lang w:val="fr-CA"/>
-        </w:rPr>
-        <w:t>travail</w:t>
-      </w:r>
-      <w:r>
-        <w:rPr>
-          <w:lang w:val="fr-CA"/>
-        </w:rPr>
-        <w:t xml:space="preserve"> à faire. Le nombre de lignes modifiées vient confirmer le tous. Lorsque ce nombre est grand, cela veut dire que le code est en construction. Peu de ligne de codes indique souvent que seulement des bogues ont été réglés, synonymes souvent de support pour un projet mature.</w:t>
-      </w:r>
-    </w:p>
-    <w:p>
-      <w:pPr>
-        <w:rPr>
-          <w:lang w:val="fr-CA"/>
-        </w:rPr>
-      </w:pPr>
-    </w:p>
-    <w:p>
-      <w:pPr>
+        <w:t>Q3 :</w:t>
+      </w:r>
+      <w:r>
         <w:rPr>
           <w:i/>
           <w:iCs/>
           <w:lang w:val="fr-CA"/>
         </w:rPr>
-      </w:pPr>
-      <w:r>
+        <w:t xml:space="preserve"> </w:t>
+      </w:r>
+      <w:r>
+        <w:rPr>
+          <w:lang w:val="fr-CA"/>
+        </w:rPr>
+        <w:t xml:space="preserve">Pour évaluer la maturité du code nous avons utilisé comme métriques le nombre de jours </w:t>
+      </w:r>
+      <w:r>
+        <w:rPr>
+          <w:lang w:val="fr-CA"/>
+        </w:rPr>
+        <w:t xml:space="preserve">depuis les commit et le nombre de lignes modifiées de ces </w:t>
+      </w:r>
+      <w:proofErr w:type="spellStart"/>
+      <w:r>
+        <w:rPr>
+          <w:lang w:val="fr-CA"/>
+        </w:rPr>
+        <w:t>commits</w:t>
+      </w:r>
+      <w:proofErr w:type="spellEnd"/>
+      <w:r>
+        <w:rPr>
+          <w:lang w:val="fr-CA"/>
+        </w:rPr>
+        <w:t xml:space="preserve">. Nous avons </w:t>
+      </w:r>
+      <w:r>
+        <w:rPr>
+          <w:lang w:val="fr-CA"/>
+        </w:rPr>
+        <w:t>utilisé</w:t>
+      </w:r>
+      <w:r>
+        <w:rPr>
+          <w:lang w:val="fr-CA"/>
+        </w:rPr>
+        <w:t xml:space="preserve"> les</w:t>
+      </w:r>
+      <w:r>
+        <w:rPr>
+          <w:lang w:val="fr-CA"/>
+        </w:rPr>
+        <w:t xml:space="preserve"> vingt derniers </w:t>
+      </w:r>
+      <w:proofErr w:type="spellStart"/>
+      <w:r>
+        <w:rPr>
+          <w:lang w:val="fr-CA"/>
+        </w:rPr>
+        <w:t>commits</w:t>
+      </w:r>
+      <w:proofErr w:type="spellEnd"/>
+      <w:r>
+        <w:rPr>
+          <w:lang w:val="fr-CA"/>
+        </w:rPr>
+        <w:t xml:space="preserve"> sur le code et le nombre de lignes ajoutées et supprimées de ceux-ci</w:t>
+      </w:r>
+      <w:r>
+        <w:rPr>
+          <w:lang w:val="fr-CA"/>
+        </w:rPr>
+        <w:t>, pour avoir une bonne visualisation de l’état actuel</w:t>
+      </w:r>
+      <w:r>
+        <w:rPr>
+          <w:lang w:val="fr-CA"/>
+        </w:rPr>
+        <w:t xml:space="preserve">. Si le nombre de jours moyen est très grand, cela nous indique que le projet </w:t>
+      </w:r>
+      <w:r>
+        <w:rPr>
+          <w:lang w:val="fr-CA"/>
+        </w:rPr>
+        <w:t xml:space="preserve">est </w:t>
+      </w:r>
+      <w:r>
+        <w:rPr>
+          <w:lang w:val="fr-CA"/>
+        </w:rPr>
+        <w:t>mature car il n’y pas beaucoup de travail à faire. Le nombre de lignes modifiées vient confirmer le tous. Lorsque ce nombre est grand, cela veut dire que le code est en construction. Peu de ligne de codes indique souvent que seulement des bogues ont été réglés, synonymes souvent de support pour un projet mature.</w:t>
+      </w:r>
+    </w:p>
+    <w:p>
+      <w:pPr>
+        <w:rPr>
+          <w:lang w:val="fr-CA"/>
+        </w:rPr>
+      </w:pPr>
+    </w:p>
+    <w:p>
+      <w:pPr>
+        <w:jc w:val="both"/>
         <w:rPr>
           <w:i/>
           <w:iCs/>
           <w:lang w:val="fr-CA"/>
         </w:rPr>
+      </w:pPr>
+      <w:r>
+        <w:rPr>
+          <w:i/>
+          <w:iCs/>
+          <w:lang w:val="fr-CA"/>
+        </w:rPr>
         <w:t xml:space="preserve">Q4 : </w:t>
       </w:r>
       <w:r>
         <w:rPr>
           <w:lang w:val="fr-CA"/>
         </w:rPr>
-        <w:t xml:space="preserve">Nous avons choisi de mesurer le ration taille code / taille test (le plus bas cette valeur, le plus testé le code est) et comme deuxième métrique le pourcentage de </w:t>
+        <w:t xml:space="preserve">Nous avons choisi de mesurer le ratio taille code </w:t>
+      </w:r>
+      <w:r>
+        <w:rPr>
+          <w:lang w:val="fr-CA"/>
+        </w:rPr>
+        <w:t xml:space="preserve">sur </w:t>
+      </w:r>
+      <w:r>
+        <w:rPr>
+          <w:lang w:val="fr-CA"/>
+        </w:rPr>
+        <w:t xml:space="preserve">taille </w:t>
+      </w:r>
+      <w:r>
+        <w:rPr>
+          <w:lang w:val="fr-CA"/>
+        </w:rPr>
+        <w:t>test.</w:t>
+      </w:r>
+      <w:r>
+        <w:rPr>
+          <w:lang w:val="fr-CA"/>
+        </w:rPr>
+        <w:t xml:space="preserve"> P</w:t>
+      </w:r>
+      <w:r>
+        <w:rPr>
+          <w:lang w:val="fr-CA"/>
+        </w:rPr>
+        <w:t>lus</w:t>
+      </w:r>
+      <w:r>
+        <w:rPr>
+          <w:lang w:val="fr-CA"/>
+        </w:rPr>
+        <w:t xml:space="preserve"> </w:t>
+      </w:r>
+      <w:r>
+        <w:rPr>
+          <w:lang w:val="fr-CA"/>
+        </w:rPr>
+        <w:t>cette valeur</w:t>
+      </w:r>
+      <w:r>
+        <w:rPr>
+          <w:lang w:val="fr-CA"/>
+        </w:rPr>
+        <w:t xml:space="preserve"> est</w:t>
+      </w:r>
+      <w:r>
+        <w:rPr>
+          <w:lang w:val="fr-CA"/>
+        </w:rPr>
+        <w:t xml:space="preserve"> bas</w:t>
+      </w:r>
+      <w:r>
+        <w:rPr>
+          <w:lang w:val="fr-CA"/>
+        </w:rPr>
+        <w:t>se</w:t>
+      </w:r>
+      <w:r>
+        <w:rPr>
+          <w:lang w:val="fr-CA"/>
+        </w:rPr>
+        <w:t xml:space="preserve">, </w:t>
+      </w:r>
+      <w:r>
+        <w:rPr>
+          <w:lang w:val="fr-CA"/>
+        </w:rPr>
+        <w:t>plus</w:t>
+      </w:r>
+      <w:r>
+        <w:rPr>
+          <w:lang w:val="fr-CA"/>
+        </w:rPr>
+        <w:t xml:space="preserve"> le code est bien testé.</w:t>
+      </w:r>
+      <w:r>
+        <w:rPr>
+          <w:lang w:val="fr-CA"/>
+        </w:rPr>
+        <w:t xml:space="preserve"> </w:t>
+      </w:r>
+      <w:r>
+        <w:rPr>
+          <w:lang w:val="fr-CA"/>
+        </w:rPr>
+        <w:t>C</w:t>
+      </w:r>
+      <w:r>
+        <w:rPr>
+          <w:lang w:val="fr-CA"/>
+        </w:rPr>
+        <w:t xml:space="preserve">omme deuxième métrique le pourcentage de </w:t>
       </w:r>
       <w:r>
         <w:rPr>
@@ -409,7 +663,31 @@
         <w:rPr>
           <w:lang w:val="fr-CA"/>
         </w:rPr>
-        <w:t xml:space="preserve"> non testée (si le code est bien testé </w:t>
+        <w:t xml:space="preserve"> non testée</w:t>
+      </w:r>
+      <w:r>
+        <w:rPr>
+          <w:lang w:val="fr-CA"/>
+        </w:rPr>
+        <w:t>. S</w:t>
+      </w:r>
+      <w:r>
+        <w:rPr>
+          <w:lang w:val="fr-CA"/>
+        </w:rPr>
+        <w:t>i le code est bien testé</w:t>
+      </w:r>
+      <w:r>
+        <w:rPr>
+          <w:lang w:val="fr-CA"/>
+        </w:rPr>
+        <w:t>,</w:t>
+      </w:r>
+      <w:r>
+        <w:rPr>
+          <w:lang w:val="fr-CA"/>
+        </w:rPr>
+        <w:t xml:space="preserve"> </w:t>
       </w:r>
       <w:r>
         <w:rPr>
@@ -421,13 +699,43 @@
         <w:rPr>
           <w:lang w:val="fr-CA"/>
         </w:rPr>
-        <w:t xml:space="preserve"> devrait être bas). </w:t>
-      </w:r>
-      <w:r>
-        <w:rPr>
-          <w:lang w:val="fr-CA"/>
-        </w:rPr>
-        <w:t xml:space="preserve"> </w:t>
+        <w:t xml:space="preserve"> devrait être bas</w:t>
+      </w:r>
+      <w:r>
+        <w:rPr>
+          <w:lang w:val="fr-CA"/>
+        </w:rPr>
+        <w:t xml:space="preserve"> car o</w:t>
+      </w:r>
+      <w:r>
+        <w:rPr>
+          <w:lang w:val="fr-CA"/>
+        </w:rPr>
+        <w:t>n s’attend à ce que la plupart des classes publique</w:t>
+      </w:r>
+      <w:r>
+        <w:rPr>
+          <w:lang w:val="fr-CA"/>
+        </w:rPr>
+        <w:t>s</w:t>
+      </w:r>
+      <w:r>
+        <w:rPr>
+          <w:lang w:val="fr-CA"/>
+        </w:rPr>
+        <w:t xml:space="preserve"> ai</w:t>
+      </w:r>
+      <w:r>
+        <w:rPr>
+          <w:lang w:val="fr-CA"/>
+        </w:rPr>
+        <w:t>en</w:t>
+      </w:r>
+      <w:r>
+        <w:rPr>
+          <w:lang w:val="fr-CA"/>
+        </w:rPr>
+        <w:t xml:space="preserve">t des tests. </w:t>
       </w:r>
     </w:p>
     <w:p>
@@ -465,33 +773,73 @@
     </w:p>
     <w:p>
       <w:pPr>
-        <w:rPr>
-          <w:lang w:val="fr-CA"/>
-        </w:rPr>
-      </w:pPr>
-      <w:r>
-        <w:rPr>
-          <w:lang w:val="fr-CA"/>
-        </w:rPr>
-        <w:t xml:space="preserve">Tous les mesures ont été implémenter par nous-même. Durant la prise de mesure, le code prend comme </w:t>
-      </w:r>
-      <w:r>
-        <w:rPr>
-          <w:lang w:val="fr-CA"/>
-        </w:rPr>
-        <w:t>entrée soit seulement</w:t>
-      </w:r>
-      <w:r>
-        <w:rPr>
-          <w:lang w:val="fr-CA"/>
-        </w:rPr>
-        <w:t xml:space="preserve"> le dossier du code</w:t>
-      </w:r>
-      <w:r>
-        <w:rPr>
-          <w:lang w:val="fr-CA"/>
-        </w:rPr>
-        <w:t xml:space="preserve"> source ou soit le </w:t>
+        <w:jc w:val="both"/>
+        <w:rPr>
+          <w:lang w:val="fr-CA"/>
+        </w:rPr>
+      </w:pPr>
+      <w:r>
+        <w:rPr>
+          <w:lang w:val="fr-CA"/>
+        </w:rPr>
+        <w:t>Tous les mesures ont été implémenter par nous-même</w:t>
+      </w:r>
+      <w:r>
+        <w:rPr>
+          <w:lang w:val="fr-CA"/>
+        </w:rPr>
+        <w:t xml:space="preserve"> ( </w:t>
+      </w:r>
+      <w:hyperlink r:id="rId4" w:history="1">
+        <w:r>
+          <w:rPr>
+            <w:rStyle w:val="Hyperlink"/>
+            <w:lang w:val="fr-CA"/>
+          </w:rPr>
+          <w:t>https://github.com/3Pi1416/IFT3913-A-A22-TP2</w:t>
+        </w:r>
+      </w:hyperlink>
+      <w:r>
+        <w:rPr>
+          <w:lang w:val="fr-CA"/>
+        </w:rPr>
+        <w:t xml:space="preserve"> ) </w:t>
+      </w:r>
+      <w:r>
+        <w:rPr>
+          <w:lang w:val="fr-CA"/>
+        </w:rPr>
+        <w:t xml:space="preserve">. Durant la prise de mesure, le code </w:t>
+      </w:r>
+      <w:r>
+        <w:rPr>
+          <w:lang w:val="fr-CA"/>
+        </w:rPr>
+        <w:t xml:space="preserve">prend </w:t>
+      </w:r>
+      <w:r>
+        <w:rPr>
+          <w:lang w:val="fr-CA"/>
+        </w:rPr>
+        <w:t xml:space="preserve">souvent </w:t>
+      </w:r>
+      <w:r>
+        <w:rPr>
+          <w:lang w:val="fr-CA"/>
+        </w:rPr>
+        <w:t xml:space="preserve">comme entrée le dossier du code source </w:t>
+      </w:r>
+      <w:r>
+        <w:rPr>
+          <w:lang w:val="fr-CA"/>
+        </w:rPr>
+        <w:t xml:space="preserve">et quelques fois </w:t>
+      </w:r>
+      <w:r>
+        <w:rPr>
+          <w:lang w:val="fr-CA"/>
+        </w:rPr>
+        <w:t xml:space="preserve">le </w:t>
       </w:r>
       <w:r>
         <w:rPr>
@@ -503,13 +851,31 @@
         <w:rPr>
           <w:lang w:val="fr-CA"/>
         </w:rPr>
-        <w:t xml:space="preserve"> du code source et le dossier de test. Chaque métrique </w:t>
-      </w:r>
-      <w:r>
-        <w:rPr>
-          <w:lang w:val="fr-CA"/>
-        </w:rPr>
-        <w:t>évalue chacun des fichier java à l’intérieur. Tous les fichiers non-java ne sont pas pris en compte.</w:t>
+        <w:t xml:space="preserve"> du code source et le dossier de</w:t>
+      </w:r>
+      <w:r>
+        <w:rPr>
+          <w:lang w:val="fr-CA"/>
+        </w:rPr>
+        <w:t>s</w:t>
+      </w:r>
+      <w:r>
+        <w:rPr>
+          <w:lang w:val="fr-CA"/>
+        </w:rPr>
+        <w:t xml:space="preserve"> test</w:t>
+      </w:r>
+      <w:r>
+        <w:rPr>
+          <w:lang w:val="fr-CA"/>
+        </w:rPr>
+        <w:t>s</w:t>
+      </w:r>
+      <w:r>
+        <w:rPr>
+          <w:lang w:val="fr-CA"/>
+        </w:rPr>
+        <w:t>. Chaque métrique évalue chacun des fichier java à l’intérieur. Tous les fichiers non-java ne sont pas pris en compte.</w:t>
       </w:r>
     </w:p>
     <w:p>
@@ -588,7 +954,14 @@
         <w:rPr>
           <w:lang w:val="fr-CA"/>
         </w:rPr>
-        <w:t>, ce qui vaut dire qu’il existe une classe avec beaucoup de commentaires et très peu de code</w:t>
+        <w:t xml:space="preserve">, ce qui vaut dire qu’il existe une </w:t>
+      </w:r>
+      <w:r>
+        <w:rPr>
+          <w:lang w:val="fr-CA"/>
+        </w:rPr>
+        <w:lastRenderedPageBreak/>
+        <w:t>classe avec beaucoup de commentaires et très peu de code</w:t>
       </w:r>
       <w:r>
         <w:rPr>
@@ -650,14 +1023,7 @@
         <w:rPr>
           <w:lang w:val="fr-CA"/>
         </w:rPr>
-        <w:t xml:space="preserve"> ne </w:t>
-      </w:r>
-      <w:r>
-        <w:rPr>
-          <w:lang w:val="fr-CA"/>
-        </w:rPr>
-        <w:lastRenderedPageBreak/>
-        <w:t xml:space="preserve">sont pas testées. </w:t>
+        <w:t xml:space="preserve"> ne sont pas testées. </w:t>
       </w:r>
       <w:r>
         <w:rPr>
@@ -967,37 +1333,13 @@
         <w:rPr>
           <w:lang w:val="fr-CA"/>
         </w:rPr>
-        <w:t>Le facteur le plus indiquant est le niveau de maturité. Ce projet est vieux mais il y a encore des petits ajustements qui s’effectuent périodiquement, ce qui indique un logiciel encore utilisable après des années. Donc</w:t>
-      </w:r>
-      <w:r>
-        <w:rPr>
-          <w:lang w:val="fr-CA"/>
-        </w:rPr>
-        <w:t xml:space="preserve"> il devait être maintenable pour atteindre ce point</w:t>
-      </w:r>
-      <w:r>
-        <w:rPr>
-          <w:lang w:val="fr-CA"/>
-        </w:rPr>
-        <w:t xml:space="preserve">. On a vu aussi que le code est modulaire et, surtout pour des langages de programmation orientés objet, ceci indique un logiciel maintenable. </w:t>
-      </w:r>
-      <w:r>
-        <w:rPr>
-          <w:lang w:val="fr-CA"/>
-        </w:rPr>
-        <w:t>Le</w:t>
-      </w:r>
-      <w:r>
-        <w:rPr>
-          <w:lang w:val="fr-CA"/>
-        </w:rPr>
-        <w:t xml:space="preserve"> niveau de couverture des tests est également décent. Cela indique encore une fois que le projet est maintenable, car tout changement devrait garantir que les tests existants passent toujours, protégeant ainsi la fonctionnalité du logiciel</w:t>
-      </w:r>
-      <w:r>
-        <w:rPr>
-          <w:lang w:val="fr-CA"/>
-        </w:rPr>
-        <w:t xml:space="preserve">. Même s’il n’y a pas une augmentation de la documentation par rapport à la complexité, le projet reste quand même documenté. Tous ces facteurs mènent à un logiciel maintenable. </w:t>
+        <w:t xml:space="preserve">Le facteur le plus indiquant est le niveau de maturité. Ce projet est vieux mais il y a encore des petits ajustements qui s’effectuent périodiquement, ce qui indique un logiciel encore utilisable après des années. Donc il devait être maintenable pour atteindre ce point. On a vu aussi que le code est modulaire et, surtout pour des langages de programmation orientés objet, ceci indique un logiciel maintenable. </w:t>
+      </w:r>
+      <w:r>
+        <w:rPr>
+          <w:lang w:val="fr-CA"/>
+        </w:rPr>
+        <w:t xml:space="preserve">Le niveau de couverture des tests est également décent. Cela indique encore une fois que le projet est maintenable, car tout changement devrait garantir que les tests existants passent toujours, protégeant ainsi la fonctionnalité du logiciel. Même s’il n’y a pas une augmentation de la documentation par rapport à la complexité, le projet reste quand même documenté. Tous ces facteurs mènent à un logiciel maintenable. </w:t>
       </w:r>
     </w:p>
     <w:sectPr>
@@ -1432,6 +1774,29 @@
     <w:semiHidden/>
     <w:unhideWhenUsed/>
   </w:style>
+  <w:style w:type="character" w:styleId="Hyperlink">
+    <w:name w:val="Hyperlink"/>
+    <w:basedOn w:val="DefaultParagraphFont"/>
+    <w:uiPriority w:val="99"/>
+    <w:unhideWhenUsed/>
+    <w:rsid w:val="009E7D6D"/>
+    <w:rPr>
+      <w:color w:val="0563C1" w:themeColor="hyperlink"/>
+      <w:u w:val="single"/>
+    </w:rPr>
+  </w:style>
+  <w:style w:type="character" w:styleId="UnresolvedMention">
+    <w:name w:val="Unresolved Mention"/>
+    <w:basedOn w:val="DefaultParagraphFont"/>
+    <w:uiPriority w:val="99"/>
+    <w:semiHidden/>
+    <w:unhideWhenUsed/>
+    <w:rsid w:val="009E7D6D"/>
+    <w:rPr>
+      <w:color w:val="605E5C"/>
+      <w:shd w:val="clear" w:color="auto" w:fill="E1DFDD"/>
+    </w:rPr>
+  </w:style>
 </w:styles>
 </file>
 

</xml_diff>

<commit_message>
Continuer l'écriture, ajouter une regression à la densité
</commit_message>
<xml_diff>
--- a/IFT3913_TP2_Rapport.docx
+++ b/IFT3913_TP2_Rapport.docx
@@ -172,6 +172,12 @@
         <w:rPr>
           <w:lang w:val="fr-CA"/>
         </w:rPr>
+        <w:t xml:space="preserve">Une ligne sur 3 à une ligne sur 2 de commentaire est une bonne densité de commentaire. </w:t>
+      </w:r>
+      <w:r>
+        <w:rPr>
+          <w:lang w:val="fr-CA"/>
+        </w:rPr>
         <w:t xml:space="preserve">Comme deuxième métrique nous avons utilisé </w:t>
       </w:r>
       <w:r>
@@ -221,6 +227,12 @@
           <w:lang w:val="fr-CA"/>
         </w:rPr>
         <w:t xml:space="preserve">. </w:t>
+      </w:r>
+      <w:r>
+        <w:rPr>
+          <w:lang w:val="fr-CA"/>
+        </w:rPr>
+        <w:t>On souhaite se rapproche le plus de 0 classe non testée.</w:t>
       </w:r>
     </w:p>
     <w:p>
@@ -259,25 +271,7 @@
         <w:rPr>
           <w:lang w:val="fr-CA"/>
         </w:rPr>
-        <w:t>our</w:t>
-      </w:r>
-      <w:r>
-        <w:rPr>
-          <w:lang w:val="fr-CA"/>
-        </w:rPr>
-        <w:t xml:space="preserve"> répondre à</w:t>
-      </w:r>
-      <w:r>
-        <w:rPr>
-          <w:lang w:val="fr-CA"/>
-        </w:rPr>
-        <w:t xml:space="preserve"> la deuxième question</w:t>
-      </w:r>
-      <w:r>
-        <w:rPr>
-          <w:lang w:val="fr-CA"/>
-        </w:rPr>
-        <w:t>, n</w:t>
+        <w:t>our répondre à la deuxième question, n</w:t>
       </w:r>
       <w:r>
         <w:rPr>
@@ -337,13 +331,19 @@
         <w:rPr>
           <w:lang w:val="fr-CA"/>
         </w:rPr>
-        <w:t xml:space="preserve">pour le CSEC et </w:t>
-      </w:r>
-      <w:r>
-        <w:rPr>
-          <w:lang w:val="fr-CA"/>
-        </w:rPr>
-        <w:t xml:space="preserve">à une petite taille </w:t>
+        <w:t>pour le CSEC</w:t>
+      </w:r>
+      <w:r>
+        <w:rPr>
+          <w:lang w:val="fr-CA"/>
+        </w:rPr>
+        <w:t>. En considérant des classes utiles, les interface et les classes abstrait, environs un couplage de 10 serait raisonnable. U</w:t>
+      </w:r>
+      <w:r>
+        <w:rPr>
+          <w:lang w:val="fr-CA"/>
+        </w:rPr>
+        <w:t xml:space="preserve">ne petite taille </w:t>
       </w:r>
       <w:r>
         <w:rPr>
@@ -512,7 +512,31 @@
         <w:rPr>
           <w:lang w:val="fr-CA"/>
         </w:rPr>
-        <w:t xml:space="preserve">. Si le nombre de jours moyen est très grand, cela nous indique que le projet </w:t>
+        <w:t xml:space="preserve">. Si le nombre de jours </w:t>
+      </w:r>
+      <w:r>
+        <w:rPr>
+          <w:lang w:val="fr-CA"/>
+        </w:rPr>
+        <w:t xml:space="preserve">(moyenne ou médiane) </w:t>
+      </w:r>
+      <w:r>
+        <w:rPr>
+          <w:lang w:val="fr-CA"/>
+        </w:rPr>
+        <w:t>est très grand</w:t>
+      </w:r>
+      <w:r>
+        <w:rPr>
+          <w:lang w:val="fr-CA"/>
+        </w:rPr>
+        <w:t>, soit plus de 100</w:t>
+      </w:r>
+      <w:r>
+        <w:rPr>
+          <w:lang w:val="fr-CA"/>
+        </w:rPr>
+        <w:t xml:space="preserve">, cela nous indique que le projet </w:t>
       </w:r>
       <w:r>
         <w:rPr>
@@ -525,6 +549,32 @@
           <w:lang w:val="fr-CA"/>
         </w:rPr>
         <w:t>mature car il n’y pas beaucoup de travail à faire. Le nombre de lignes modifiées vient confirmer le tous. Lorsque ce nombre est grand, cela veut dire que le code est en construction. Peu de ligne de codes indique souvent que seulement des bogues ont été réglés, synonymes souvent de support pour un projet mature.</w:t>
+      </w:r>
+      <w:r>
+        <w:rPr>
+          <w:lang w:val="fr-CA"/>
+        </w:rPr>
+        <w:t xml:space="preserve"> Des modifications de moins 50 lignes semble très raisonnable. 50 </w:t>
+      </w:r>
+      <w:proofErr w:type="gramStart"/>
+      <w:r>
+        <w:rPr>
+          <w:lang w:val="fr-CA"/>
+        </w:rPr>
+        <w:t>ligne</w:t>
+      </w:r>
+      <w:proofErr w:type="gramEnd"/>
+      <w:r>
+        <w:rPr>
+          <w:lang w:val="fr-CA"/>
+        </w:rPr>
+        <w:t xml:space="preserve"> peut être un changement de 2 ou 3 classes</w:t>
+      </w:r>
+      <w:r>
+        <w:rPr>
+          <w:lang w:val="fr-CA"/>
+        </w:rPr>
+        <w:t>, donc une correction de quelques choses.</w:t>
       </w:r>
     </w:p>
     <w:p>
@@ -645,6 +695,40 @@
         <w:rPr>
           <w:lang w:val="fr-CA"/>
         </w:rPr>
+        <w:t xml:space="preserve">Selon </w:t>
+      </w:r>
+      <w:proofErr w:type="gramStart"/>
+      <w:r>
+        <w:rPr>
+          <w:lang w:val="fr-CA"/>
+        </w:rPr>
+        <w:t>de opinion</w:t>
+      </w:r>
+      <w:proofErr w:type="gramEnd"/>
+      <w:r>
+        <w:rPr>
+          <w:lang w:val="fr-CA"/>
+        </w:rPr>
+        <w:t xml:space="preserve"> de d’autres développeur sur </w:t>
+      </w:r>
+      <w:proofErr w:type="spellStart"/>
+      <w:r>
+        <w:rPr>
+          <w:lang w:val="fr-CA"/>
+        </w:rPr>
+        <w:t>stackoverflow</w:t>
+      </w:r>
+      <w:proofErr w:type="spellEnd"/>
+      <w:r>
+        <w:rPr>
+          <w:lang w:val="fr-CA"/>
+        </w:rPr>
+        <w:t xml:space="preserve">, un ratio de 3 est un valeur qui revient souvent dans des projet bien implémenter. </w:t>
+      </w:r>
+      <w:r>
+        <w:rPr>
+          <w:lang w:val="fr-CA"/>
+        </w:rPr>
         <w:t>C</w:t>
       </w:r>
       <w:r>
@@ -736,6 +820,12 @@
           <w:lang w:val="fr-CA"/>
         </w:rPr>
         <w:t xml:space="preserve">t des tests. </w:t>
+      </w:r>
+      <w:r>
+        <w:rPr>
+          <w:lang w:val="fr-CA"/>
+        </w:rPr>
+        <w:t>On veut être proche de 0 le plus possible.</w:t>
       </w:r>
     </w:p>
     <w:p>
@@ -764,15 +854,6 @@
     </w:p>
     <w:p>
       <w:pPr>
-        <w:rPr>
-          <w:b/>
-          <w:bCs/>
-          <w:lang w:val="fr-CA"/>
-        </w:rPr>
-      </w:pPr>
-    </w:p>
-    <w:p>
-      <w:pPr>
         <w:jc w:val="both"/>
         <w:rPr>
           <w:lang w:val="fr-CA"/>
@@ -790,7 +871,7 @@
         </w:rPr>
         <w:t xml:space="preserve"> ( </w:t>
       </w:r>
-      <w:hyperlink r:id="rId4" w:history="1">
+      <w:hyperlink r:id="rId5" w:history="1">
         <w:r>
           <w:rPr>
             <w:rStyle w:val="Hyperlink"/>
@@ -833,7 +914,14 @@
         <w:rPr>
           <w:lang w:val="fr-CA"/>
         </w:rPr>
-        <w:t xml:space="preserve">et quelques fois </w:t>
+        <w:t xml:space="preserve">et </w:t>
+      </w:r>
+      <w:r>
+        <w:rPr>
+          <w:lang w:val="fr-CA"/>
+        </w:rPr>
+        <w:lastRenderedPageBreak/>
+        <w:t xml:space="preserve">quelques fois </w:t>
       </w:r>
       <w:r>
         <w:rPr>
@@ -920,6 +1008,7 @@
     </w:p>
     <w:p>
       <w:pPr>
+        <w:jc w:val="both"/>
         <w:rPr>
           <w:lang w:val="fr-CA"/>
         </w:rPr>
@@ -930,171 +1019,145 @@
           <w:iCs/>
           <w:lang w:val="fr-CA"/>
         </w:rPr>
-        <w:t xml:space="preserve">Q1 : </w:t>
-      </w:r>
-      <w:r>
-        <w:rPr>
-          <w:lang w:val="fr-CA"/>
-        </w:rPr>
-        <w:t>Il n’y a pas une forte corrélation entre la densité de commentaires et la taille physique du fichier.</w:t>
-      </w:r>
-      <w:r>
-        <w:rPr>
-          <w:lang w:val="fr-CA"/>
-        </w:rPr>
-        <w:t xml:space="preserve"> La densité de commentaires maximale et environ 0.9</w:t>
-      </w:r>
-      <w:r>
-        <w:rPr>
-          <w:lang w:val="fr-CA"/>
-        </w:rPr>
-        <w:t>3</w:t>
-      </w:r>
-      <w:r>
-        <w:rPr>
-          <w:lang w:val="fr-CA"/>
-        </w:rPr>
-        <w:t xml:space="preserve">, ce qui vaut dire qu’il existe une </w:t>
-      </w:r>
-      <w:r>
-        <w:rPr>
-          <w:lang w:val="fr-CA"/>
-        </w:rPr>
-        <w:lastRenderedPageBreak/>
-        <w:t>classe avec beaucoup de commentaires et très peu de code</w:t>
-      </w:r>
-      <w:r>
-        <w:rPr>
-          <w:lang w:val="fr-CA"/>
-        </w:rPr>
-        <w:t xml:space="preserve"> – alors une classe pas complexe</w:t>
-      </w:r>
-      <w:r>
-        <w:rPr>
-          <w:lang w:val="fr-CA"/>
-        </w:rPr>
-        <w:t xml:space="preserve"> mais avec beaucoup de documentation</w:t>
-      </w:r>
-      <w:r>
-        <w:rPr>
-          <w:lang w:val="fr-CA"/>
-        </w:rPr>
-        <w:t>.</w:t>
-      </w:r>
-      <w:r>
-        <w:rPr>
-          <w:lang w:val="fr-CA"/>
-        </w:rPr>
-        <w:t xml:space="preserve"> Aussi</w:t>
-      </w:r>
-      <w:r>
-        <w:rPr>
-          <w:lang w:val="fr-CA"/>
-        </w:rPr>
-        <w:t>,</w:t>
-      </w:r>
-      <w:r>
-        <w:rPr>
-          <w:lang w:val="fr-CA"/>
-        </w:rPr>
-        <w:t xml:space="preserve"> </w:t>
-      </w:r>
-      <w:r>
-        <w:rPr>
-          <w:lang w:val="fr-CA"/>
-        </w:rPr>
-        <w:t xml:space="preserve">environ </w:t>
-      </w:r>
-      <w:r>
-        <w:rPr>
-          <w:lang w:val="fr-CA"/>
-        </w:rPr>
-        <w:t xml:space="preserve">30% des classes du projet </w:t>
-      </w:r>
-      <w:proofErr w:type="spellStart"/>
-      <w:r>
-        <w:rPr>
-          <w:lang w:val="fr-CA"/>
-        </w:rPr>
-        <w:t>jfreechart</w:t>
-      </w:r>
-      <w:proofErr w:type="spellEnd"/>
-      <w:r>
-        <w:rPr>
-          <w:lang w:val="fr-CA"/>
-        </w:rPr>
-        <w:t xml:space="preserve"> ne sont pas testées. </w:t>
-      </w:r>
-      <w:r>
-        <w:rPr>
-          <w:lang w:val="fr-CA"/>
-        </w:rPr>
-        <w:t xml:space="preserve">Au lieu de ces constations, la réponse à la question 1 est non, le niveau de documentation n’est pas approprié pour la complexité. </w:t>
-      </w:r>
-    </w:p>
-    <w:p>
-      <w:pPr>
-        <w:rPr>
-          <w:lang w:val="fr-CA"/>
-        </w:rPr>
-      </w:pPr>
-    </w:p>
-    <w:p>
-      <w:pPr>
-        <w:rPr>
-          <w:lang w:val="fr-CA"/>
-        </w:rPr>
-      </w:pPr>
+        <w:t>Q</w:t>
+      </w:r>
+      <w:proofErr w:type="gramStart"/>
       <w:r>
         <w:rPr>
           <w:i/>
           <w:iCs/>
           <w:lang w:val="fr-CA"/>
         </w:rPr>
-        <w:t xml:space="preserve">Q2 : </w:t>
-      </w:r>
-      <w:r>
-        <w:rPr>
-          <w:lang w:val="fr-CA"/>
-        </w:rPr>
-        <w:t>Les valeurs min et max pour CSEC sont 0 et 267 respectivement. Cependant, la médiane est 9 et la moyenne est environ 16. Ceci indique que même s’il y a des classes avec beaucoup de couplage, la plupart des classes ont un score CSEC assez petit. On voit la même tendance avec la taille physique des fichiers; la plupart des fichiers ont une taille raisonnablement petit</w:t>
-      </w:r>
-      <w:r>
-        <w:rPr>
-          <w:lang w:val="fr-CA"/>
-        </w:rPr>
-        <w:t>e</w:t>
-      </w:r>
-      <w:r>
-        <w:rPr>
-          <w:lang w:val="fr-CA"/>
-        </w:rPr>
-        <w:t xml:space="preserve"> </w:t>
-      </w:r>
-      <w:r>
-        <w:rPr>
-          <w:lang w:val="fr-CA"/>
-        </w:rPr>
-        <w:t xml:space="preserve">(environ 5.6 </w:t>
+        <w:t>1 :</w:t>
+      </w:r>
+      <w:r>
+        <w:rPr>
+          <w:lang w:val="fr-CA"/>
+        </w:rPr>
+        <w:t>.</w:t>
+      </w:r>
+      <w:proofErr w:type="gramEnd"/>
+      <w:r>
+        <w:rPr>
+          <w:lang w:val="fr-CA"/>
+        </w:rPr>
+        <w:t xml:space="preserve"> La densité de commentaires maximale et environ 0.9</w:t>
+      </w:r>
+      <w:r>
+        <w:rPr>
+          <w:lang w:val="fr-CA"/>
+        </w:rPr>
+        <w:t>3</w:t>
+      </w:r>
+      <w:r>
+        <w:rPr>
+          <w:lang w:val="fr-CA"/>
+        </w:rPr>
+        <w:t>, ce qui vaut dire qu’il existe une classe avec beaucoup de commentaires et très peu de code</w:t>
+      </w:r>
+      <w:r>
+        <w:rPr>
+          <w:lang w:val="fr-CA"/>
+        </w:rPr>
+        <w:t>, mais le graphique nous montre que celle-ci se retrouve dans une classe avec peu de code</w:t>
+      </w:r>
+      <w:r>
+        <w:rPr>
+          <w:lang w:val="fr-CA"/>
+        </w:rPr>
+        <w:t>, donc une données aberrante</w:t>
+      </w:r>
+      <w:r>
+        <w:rPr>
+          <w:lang w:val="fr-CA"/>
+        </w:rPr>
+        <w:t xml:space="preserve">, surtout en regardant la régression en </w:t>
+      </w:r>
+      <w:proofErr w:type="gramStart"/>
+      <w:r>
+        <w:rPr>
+          <w:lang w:val="fr-CA"/>
+        </w:rPr>
+        <w:t>annexe</w:t>
+      </w:r>
+      <w:r>
+        <w:rPr>
+          <w:lang w:val="fr-CA"/>
+        </w:rPr>
+        <w:t xml:space="preserve"> .</w:t>
+      </w:r>
+      <w:proofErr w:type="gramEnd"/>
+      <w:r>
+        <w:rPr>
+          <w:lang w:val="fr-CA"/>
+        </w:rPr>
+        <w:t xml:space="preserve"> La médian de la densité est de 0.6 ce qui nous indique que le code est très bien </w:t>
+      </w:r>
+      <w:r>
+        <w:rPr>
+          <w:lang w:val="fr-CA"/>
+        </w:rPr>
+        <w:t>commenté</w:t>
+      </w:r>
+      <w:r>
+        <w:rPr>
+          <w:lang w:val="fr-CA"/>
+        </w:rPr>
+        <w:t>.</w:t>
+      </w:r>
+      <w:r>
+        <w:rPr>
+          <w:lang w:val="fr-CA"/>
+        </w:rPr>
+        <w:t xml:space="preserve"> Seulement</w:t>
+      </w:r>
+      <w:r>
+        <w:rPr>
+          <w:lang w:val="fr-CA"/>
+        </w:rPr>
+        <w:t xml:space="preserve"> 30% des classes du projet </w:t>
       </w:r>
       <w:proofErr w:type="spellStart"/>
       <w:r>
         <w:rPr>
           <w:lang w:val="fr-CA"/>
         </w:rPr>
-        <w:t>kB</w:t>
+        <w:t>jfreechart</w:t>
       </w:r>
       <w:proofErr w:type="spellEnd"/>
       <w:r>
         <w:rPr>
           <w:lang w:val="fr-CA"/>
         </w:rPr>
-        <w:t xml:space="preserve">) avec quelques-uns avec une taille beaucoup plus large. Alors en fonction de ces données collectées nous pouvons constater que oui la conception est bien modulaire. </w:t>
-      </w:r>
-    </w:p>
-    <w:p>
-      <w:pPr>
-        <w:jc w:val="both"/>
+        <w:t xml:space="preserve"> ne sont pas testées. </w:t>
+      </w:r>
+      <w:r>
+        <w:rPr>
+          <w:lang w:val="fr-CA"/>
+        </w:rPr>
+        <w:t>Grâce à</w:t>
+      </w:r>
+      <w:r>
+        <w:rPr>
+          <w:lang w:val="fr-CA"/>
+        </w:rPr>
+        <w:t xml:space="preserve"> ces constations,</w:t>
+      </w:r>
+      <w:r>
+        <w:rPr>
+          <w:lang w:val="fr-CA"/>
+        </w:rPr>
+        <w:t xml:space="preserve"> nous pensons que</w:t>
+      </w:r>
+      <w:r>
+        <w:rPr>
+          <w:lang w:val="fr-CA"/>
+        </w:rPr>
+        <w:t xml:space="preserve"> le niveau de documentation est approprié pour la complexité. </w:t>
+      </w:r>
+    </w:p>
+    <w:p>
+      <w:pPr>
         <w:rPr>
           <w:lang w:val="fr-CA"/>
         </w:rPr>
@@ -1113,71 +1176,57 @@
           <w:iCs/>
           <w:lang w:val="fr-CA"/>
         </w:rPr>
-        <w:t xml:space="preserve">Q3 : </w:t>
-      </w:r>
-      <w:r>
-        <w:rPr>
-          <w:lang w:val="fr-CA"/>
-        </w:rPr>
-        <w:t xml:space="preserve">Nous avons comme résultats une médiane de 286 jours entre le moment </w:t>
-      </w:r>
-      <w:r>
-        <w:rPr>
-          <w:lang w:val="fr-CA"/>
-        </w:rPr>
-        <w:t>où</w:t>
-      </w:r>
-      <w:r>
-        <w:rPr>
-          <w:lang w:val="fr-CA"/>
-        </w:rPr>
-        <w:t xml:space="preserve"> nous avons </w:t>
-      </w:r>
-      <w:r>
-        <w:rPr>
-          <w:lang w:val="fr-CA"/>
-        </w:rPr>
-        <w:t>roulé</w:t>
-      </w:r>
-      <w:r>
-        <w:rPr>
-          <w:lang w:val="fr-CA"/>
-        </w:rPr>
-        <w:t xml:space="preserve"> le code et le moment des </w:t>
+        <w:t xml:space="preserve">Q2 : </w:t>
+      </w:r>
+      <w:r>
+        <w:rPr>
+          <w:lang w:val="fr-CA"/>
+        </w:rPr>
+        <w:t>Les valeurs min et max pour CSEC sont 0 et 267 respectivement. Cependant, la médiane est 9 et la moyenne est environ 16. Ceci indique que même s’il y a des classes avec beaucoup de couplage, la plupart des classes ont un score CSEC assez petit. On voit la même tendance avec la taille physique des fichiers; la plupart des fichiers ont une taille raisonnablement petit</w:t>
+      </w:r>
+      <w:r>
+        <w:rPr>
+          <w:lang w:val="fr-CA"/>
+        </w:rPr>
+        <w:t>e</w:t>
+      </w:r>
+      <w:r>
+        <w:rPr>
+          <w:lang w:val="fr-CA"/>
+        </w:rPr>
+        <w:t xml:space="preserve"> </w:t>
+      </w:r>
+      <w:r>
+        <w:rPr>
+          <w:lang w:val="fr-CA"/>
+        </w:rPr>
+        <w:t xml:space="preserve">(environ 5.6 </w:t>
       </w:r>
       <w:proofErr w:type="spellStart"/>
       <w:r>
         <w:rPr>
           <w:lang w:val="fr-CA"/>
         </w:rPr>
-        <w:t>commits</w:t>
+        <w:t>kB</w:t>
       </w:r>
       <w:proofErr w:type="spellEnd"/>
       <w:r>
         <w:rPr>
           <w:lang w:val="fr-CA"/>
         </w:rPr>
-        <w:t xml:space="preserve">. Nous semblons avoir un code mature car il y a eu peu de code fait durant les derniers jours. De plus, le nombre médian de ligne supprimé est 12.5 et le nombre de lignes ajouté est de 6.5, donc la plus parts de ces </w:t>
-      </w:r>
-      <w:proofErr w:type="spellStart"/>
-      <w:r>
-        <w:rPr>
-          <w:lang w:val="fr-CA"/>
-        </w:rPr>
-        <w:t>commits</w:t>
-      </w:r>
-      <w:proofErr w:type="spellEnd"/>
-      <w:r>
-        <w:rPr>
-          <w:lang w:val="fr-CA"/>
-        </w:rPr>
-        <w:t xml:space="preserve"> était très petit, indiquant une fois de plus un signe de maturité dans le projet</w:t>
-      </w:r>
-      <w:r>
-        <w:rPr>
-          <w:lang w:val="fr-CA"/>
-        </w:rPr>
-        <w:t xml:space="preserve"> et la réponse à la question 3 est oui</w:t>
+        <w:t>) avec quelques-uns avec une taille beaucoup plus large. Alors en fonction de ces données collectées nous pouvons constater que oui la conception est bien modulaire</w:t>
+      </w:r>
+      <w:r>
+        <w:rPr>
+          <w:lang w:val="fr-CA"/>
+        </w:rPr>
+        <w:t xml:space="preserve"> sauf quelques cas </w:t>
+      </w:r>
+      <w:r>
+        <w:rPr>
+          <w:lang w:val="fr-CA"/>
+        </w:rPr>
+        <w:t>exceptionnels</w:t>
       </w:r>
       <w:r>
         <w:rPr>
@@ -1188,6 +1237,7 @@
     </w:p>
     <w:p>
       <w:pPr>
+        <w:jc w:val="both"/>
         <w:rPr>
           <w:lang w:val="fr-CA"/>
         </w:rPr>
@@ -1206,13 +1256,112 @@
           <w:iCs/>
           <w:lang w:val="fr-CA"/>
         </w:rPr>
+        <w:t xml:space="preserve">Q3 : </w:t>
+      </w:r>
+      <w:r>
+        <w:rPr>
+          <w:lang w:val="fr-CA"/>
+        </w:rPr>
+        <w:t xml:space="preserve">Nous avons comme résultats une médiane de 286 jours entre le moment </w:t>
+      </w:r>
+      <w:r>
+        <w:rPr>
+          <w:lang w:val="fr-CA"/>
+        </w:rPr>
+        <w:t>où</w:t>
+      </w:r>
+      <w:r>
+        <w:rPr>
+          <w:lang w:val="fr-CA"/>
+        </w:rPr>
+        <w:t xml:space="preserve"> nous avons </w:t>
+      </w:r>
+      <w:r>
+        <w:rPr>
+          <w:lang w:val="fr-CA"/>
+        </w:rPr>
+        <w:t>roulé</w:t>
+      </w:r>
+      <w:r>
+        <w:rPr>
+          <w:lang w:val="fr-CA"/>
+        </w:rPr>
+        <w:t xml:space="preserve"> le code et le moment des </w:t>
+      </w:r>
+      <w:proofErr w:type="spellStart"/>
+      <w:r>
+        <w:rPr>
+          <w:lang w:val="fr-CA"/>
+        </w:rPr>
+        <w:t>commits</w:t>
+      </w:r>
+      <w:proofErr w:type="spellEnd"/>
+      <w:r>
+        <w:rPr>
+          <w:lang w:val="fr-CA"/>
+        </w:rPr>
+        <w:t xml:space="preserve">. Nous semblons avoir un code mature car il y a eu peu de code fait durant les derniers jours. De plus, le nombre médian de ligne supprimé est 12.5 et le nombre de lignes ajouté est de 6.5, donc la plus parts de ces </w:t>
+      </w:r>
+      <w:proofErr w:type="spellStart"/>
+      <w:r>
+        <w:rPr>
+          <w:lang w:val="fr-CA"/>
+        </w:rPr>
+        <w:t>commits</w:t>
+      </w:r>
+      <w:proofErr w:type="spellEnd"/>
+      <w:r>
+        <w:rPr>
+          <w:lang w:val="fr-CA"/>
+        </w:rPr>
+        <w:t xml:space="preserve"> était très petit, indiquant une fois de plus un signe de maturité dans le projet. </w:t>
+      </w:r>
+      <w:r>
+        <w:rPr>
+          <w:lang w:val="fr-CA"/>
+        </w:rPr>
+        <w:t xml:space="preserve">En conclusion, le projet serait mature. </w:t>
+      </w:r>
+    </w:p>
+    <w:p>
+      <w:pPr>
+        <w:rPr>
+          <w:lang w:val="fr-CA"/>
+        </w:rPr>
+      </w:pPr>
+    </w:p>
+    <w:p>
+      <w:pPr>
+        <w:jc w:val="both"/>
+        <w:rPr>
+          <w:lang w:val="fr-CA"/>
+        </w:rPr>
+      </w:pPr>
+      <w:r>
+        <w:rPr>
+          <w:i/>
+          <w:iCs/>
+          <w:lang w:val="fr-CA"/>
+        </w:rPr>
         <w:t xml:space="preserve">Q4 : </w:t>
       </w:r>
       <w:r>
         <w:rPr>
           <w:lang w:val="fr-CA"/>
         </w:rPr>
-        <w:t xml:space="preserve">Le code semble pourvoir être en grande partie automatiquement tester. Nous avons 31% pour le </w:t>
+        <w:t>Le code semble pourvoir être en grande partie automatiquement test</w:t>
+      </w:r>
+      <w:r>
+        <w:rPr>
+          <w:lang w:val="fr-CA"/>
+        </w:rPr>
+        <w:t>é</w:t>
+      </w:r>
+      <w:r>
+        <w:rPr>
+          <w:lang w:val="fr-CA"/>
+        </w:rPr>
+        <w:t xml:space="preserve">. Nous avons 31% pour le </w:t>
       </w:r>
       <w:r>
         <w:rPr>
@@ -1236,21 +1385,74 @@
         <w:rPr>
           <w:lang w:val="fr-CA"/>
         </w:rPr>
-        <w:t xml:space="preserve"> le ratio de taille de code sur taille de test. Elle est un proxy qui nous indiquer si les tests englobent beaucoup de cas. Nous avons comme valeur 2.8 qui </w:t>
-      </w:r>
-      <w:r>
-        <w:rPr>
-          <w:lang w:val="fr-CA"/>
-        </w:rPr>
-        <w:t>… Alors la réponse à la question 4 est oui, la plupart du code est bien testé automatiquement, mais il y a place à amélioration.</w:t>
-      </w:r>
-    </w:p>
-    <w:p>
-      <w:pPr>
-        <w:rPr>
-          <w:lang w:val="fr-CA"/>
-        </w:rPr>
-      </w:pPr>
+        <w:t xml:space="preserve"> le ratio de taille de code sur taille de test. Elle est un proxy qui nous indiquer si les tests englobent beaucoup de cas. Nous avons comme valeur 2.8 qui</w:t>
+      </w:r>
+      <w:r>
+        <w:rPr>
+          <w:lang w:val="fr-CA"/>
+        </w:rPr>
+        <w:t xml:space="preserve"> indique que la taille des </w:t>
+      </w:r>
+      <w:r>
+        <w:rPr>
+          <w:lang w:val="fr-CA"/>
+        </w:rPr>
+        <w:t>tests</w:t>
+      </w:r>
+      <w:r>
+        <w:rPr>
+          <w:lang w:val="fr-CA"/>
+        </w:rPr>
+        <w:t xml:space="preserve"> est raisonnable. Il est donc possible de répondre que </w:t>
+      </w:r>
+      <w:r>
+        <w:rPr>
+          <w:lang w:val="fr-CA"/>
+        </w:rPr>
+        <w:t xml:space="preserve">la plupart du code </w:t>
+      </w:r>
+      <w:r>
+        <w:rPr>
+          <w:lang w:val="fr-CA"/>
+        </w:rPr>
+        <w:t>peut</w:t>
+      </w:r>
+      <w:r>
+        <w:rPr>
+          <w:lang w:val="fr-CA"/>
+        </w:rPr>
+        <w:t xml:space="preserve"> bien</w:t>
+      </w:r>
+      <w:r>
+        <w:rPr>
+          <w:lang w:val="fr-CA"/>
+        </w:rPr>
+        <w:t xml:space="preserve"> être </w:t>
+      </w:r>
+      <w:r>
+        <w:rPr>
+          <w:lang w:val="fr-CA"/>
+        </w:rPr>
+        <w:t>automatiquement</w:t>
+      </w:r>
+      <w:r>
+        <w:rPr>
+          <w:lang w:val="fr-CA"/>
+        </w:rPr>
+        <w:t xml:space="preserve"> test</w:t>
+      </w:r>
+      <w:r>
+        <w:rPr>
+          <w:lang w:val="fr-CA"/>
+        </w:rPr>
+        <w:t>é</w:t>
+      </w:r>
+      <w:r>
+        <w:rPr>
+          <w:lang w:val="fr-CA"/>
+        </w:rPr>
+        <w:t>, mais il y a place à amélioration.</w:t>
+      </w:r>
     </w:p>
     <w:p>
       <w:pPr>
@@ -1296,55 +1498,298 @@
     </w:p>
     <w:p>
       <w:pPr>
+        <w:jc w:val="both"/>
+        <w:rPr>
+          <w:lang w:val="fr-CA"/>
+        </w:rPr>
+      </w:pPr>
+      <w:r>
+        <w:rPr>
+          <w:lang w:val="fr-CA"/>
+        </w:rPr>
+        <w:t xml:space="preserve">En général le projet </w:t>
+      </w:r>
+      <w:proofErr w:type="spellStart"/>
+      <w:r>
+        <w:rPr>
+          <w:lang w:val="fr-CA"/>
+        </w:rPr>
+        <w:t>jfreechart</w:t>
+      </w:r>
+      <w:proofErr w:type="spellEnd"/>
+      <w:r>
+        <w:rPr>
+          <w:lang w:val="fr-CA"/>
+        </w:rPr>
+        <w:t xml:space="preserve"> est assez maintenable. </w:t>
+      </w:r>
+      <w:r>
+        <w:rPr>
+          <w:lang w:val="fr-CA"/>
+        </w:rPr>
+        <w:t xml:space="preserve">Le facteur le plus indiquant est le niveau de maturité. </w:t>
+      </w:r>
+      <w:r>
+        <w:rPr>
+          <w:lang w:val="fr-CA"/>
+        </w:rPr>
+        <w:t>I</w:t>
+      </w:r>
+      <w:r>
+        <w:rPr>
+          <w:lang w:val="fr-CA"/>
+        </w:rPr>
+        <w:t>l y a encore des petits ajustements qui s’effectuent périodiquement,</w:t>
+      </w:r>
+      <w:r>
+        <w:rPr>
+          <w:lang w:val="fr-CA"/>
+        </w:rPr>
+        <w:t xml:space="preserve"> mais </w:t>
+      </w:r>
+      <w:r>
+        <w:rPr>
+          <w:lang w:val="fr-CA"/>
+        </w:rPr>
+        <w:t>sans trop de</w:t>
+      </w:r>
+      <w:r>
+        <w:rPr>
+          <w:lang w:val="fr-CA"/>
+        </w:rPr>
+        <w:t xml:space="preserve"> changement majeur</w:t>
+      </w:r>
+      <w:r>
+        <w:rPr>
+          <w:lang w:val="fr-CA"/>
+        </w:rPr>
+        <w:t>.</w:t>
+      </w:r>
+      <w:r>
+        <w:rPr>
+          <w:lang w:val="fr-CA"/>
+        </w:rPr>
+        <w:t xml:space="preserve"> Ceci nous assure que </w:t>
+      </w:r>
+      <w:r>
+        <w:rPr>
+          <w:lang w:val="fr-CA"/>
+        </w:rPr>
+        <w:t>la fonctionnalité générale</w:t>
+      </w:r>
+      <w:r>
+        <w:rPr>
+          <w:lang w:val="fr-CA"/>
+        </w:rPr>
+        <w:t xml:space="preserve"> ne devrait pas changer. </w:t>
+      </w:r>
+      <w:r>
+        <w:rPr>
+          <w:lang w:val="fr-CA"/>
+        </w:rPr>
+        <w:t xml:space="preserve"> On a vu aussi que le code est modulaire</w:t>
+      </w:r>
+      <w:r>
+        <w:rPr>
+          <w:lang w:val="fr-CA"/>
+        </w:rPr>
+        <w:t>.</w:t>
+      </w:r>
+      <w:r>
+        <w:rPr>
+          <w:lang w:val="fr-CA"/>
+        </w:rPr>
+        <w:t xml:space="preserve"> </w:t>
+      </w:r>
+      <w:r>
+        <w:rPr>
+          <w:lang w:val="fr-CA"/>
+        </w:rPr>
+        <w:t>C</w:t>
+      </w:r>
+      <w:r>
+        <w:rPr>
+          <w:lang w:val="fr-CA"/>
+        </w:rPr>
+        <w:t>eci indique un logiciel maintenabl</w:t>
+      </w:r>
+      <w:r>
+        <w:rPr>
+          <w:lang w:val="fr-CA"/>
+        </w:rPr>
+        <w:t>e</w:t>
+      </w:r>
+      <w:r>
+        <w:rPr>
+          <w:lang w:val="fr-CA"/>
+        </w:rPr>
+        <w:t xml:space="preserve">, </w:t>
+      </w:r>
+      <w:r>
+        <w:rPr>
+          <w:lang w:val="fr-CA"/>
+        </w:rPr>
+        <w:t>surtout pour des langages de programmation orientés objet</w:t>
+      </w:r>
+      <w:r>
+        <w:rPr>
+          <w:lang w:val="fr-CA"/>
+        </w:rPr>
+        <w:t xml:space="preserve">. </w:t>
+      </w:r>
+      <w:r>
+        <w:rPr>
+          <w:lang w:val="fr-CA"/>
+        </w:rPr>
+        <w:t xml:space="preserve">Le niveau de couverture des tests est également décent. Cela indique encore une fois que le projet est maintenable, car tout changement </w:t>
+      </w:r>
+      <w:r>
+        <w:rPr>
+          <w:lang w:val="fr-CA"/>
+        </w:rPr>
+        <w:t>doit</w:t>
+      </w:r>
+      <w:r>
+        <w:rPr>
+          <w:lang w:val="fr-CA"/>
+        </w:rPr>
+        <w:t xml:space="preserve"> </w:t>
+      </w:r>
+      <w:r>
+        <w:rPr>
+          <w:lang w:val="fr-CA"/>
+        </w:rPr>
+        <w:t>s’assurer</w:t>
+      </w:r>
+      <w:r>
+        <w:rPr>
+          <w:lang w:val="fr-CA"/>
+        </w:rPr>
+        <w:t xml:space="preserve"> que les tests existants passent toujours, protégeant ainsi la fonctionnalité du logiciel. Même s’il n’y a pas une augmentation de la documentation par rapport à la complexité, le projet reste quand même documenté. Tous ces facteurs mènent à un logiciel maintenable. </w:t>
+      </w:r>
+    </w:p>
+    <w:p>
+      <w:pPr>
         <w:rPr>
           <w:b/>
           <w:bCs/>
           <w:lang w:val="fr-CA"/>
         </w:rPr>
       </w:pPr>
-    </w:p>
-    <w:p>
-      <w:pPr>
-        <w:rPr>
-          <w:lang w:val="fr-CA"/>
-        </w:rPr>
-      </w:pPr>
-      <w:r>
-        <w:rPr>
-          <w:lang w:val="fr-CA"/>
-        </w:rPr>
-        <w:t xml:space="preserve">En général le projet </w:t>
-      </w:r>
-      <w:proofErr w:type="spellStart"/>
-      <w:r>
-        <w:rPr>
-          <w:lang w:val="fr-CA"/>
-        </w:rPr>
-        <w:t>jfreechart</w:t>
-      </w:r>
-      <w:proofErr w:type="spellEnd"/>
-      <w:r>
-        <w:rPr>
-          <w:lang w:val="fr-CA"/>
-        </w:rPr>
-        <w:t xml:space="preserve"> est assez maintenable. </w:t>
-      </w:r>
-      <w:r>
-        <w:rPr>
-          <w:lang w:val="fr-CA"/>
-        </w:rPr>
-        <w:t xml:space="preserve">Le facteur le plus indiquant est le niveau de maturité. Ce projet est vieux mais il y a encore des petits ajustements qui s’effectuent périodiquement, ce qui indique un logiciel encore utilisable après des années. Donc il devait être maintenable pour atteindre ce point. On a vu aussi que le code est modulaire et, surtout pour des langages de programmation orientés objet, ceci indique un logiciel maintenable. </w:t>
-      </w:r>
-      <w:r>
-        <w:rPr>
-          <w:lang w:val="fr-CA"/>
-        </w:rPr>
-        <w:t xml:space="preserve">Le niveau de couverture des tests est également décent. Cela indique encore une fois que le projet est maintenable, car tout changement devrait garantir que les tests existants passent toujours, protégeant ainsi la fonctionnalité du logiciel. Même s’il n’y a pas une augmentation de la documentation par rapport à la complexité, le projet reste quand même documenté. Tous ces facteurs mènent à un logiciel maintenable. </w:t>
-      </w:r>
+      <w:r>
+        <w:rPr>
+          <w:lang w:val="fr-CA"/>
+        </w:rPr>
+        <w:br w:type="page"/>
+      </w:r>
+      <w:r>
+        <w:rPr>
+          <w:b/>
+          <w:bCs/>
+          <w:lang w:val="fr-CA"/>
+        </w:rPr>
+        <w:lastRenderedPageBreak/>
+        <w:t>Annexe</w:t>
+      </w:r>
+      <w:r>
+        <w:rPr>
+          <w:b/>
+          <w:bCs/>
+          <w:lang w:val="fr-CA"/>
+        </w:rPr>
+        <w:t> :</w:t>
+      </w:r>
+    </w:p>
+    <w:p>
+      <w:pPr>
+        <w:rPr>
+          <w:b/>
+          <w:bCs/>
+          <w:lang w:val="fr-CA"/>
+        </w:rPr>
+      </w:pPr>
+      <w:r>
+        <w:rPr>
+          <w:b/>
+          <w:bCs/>
+          <w:lang w:val="fr-CA"/>
+        </w:rPr>
+        <w:t xml:space="preserve">Graphique : </w:t>
+      </w:r>
+    </w:p>
+    <w:p>
+      <w:pPr>
+        <w:rPr>
+          <w:b/>
+          <w:bCs/>
+          <w:lang w:val="fr-CA"/>
+        </w:rPr>
+      </w:pPr>
+      <w:r>
+        <w:rPr>
+          <w:noProof/>
+        </w:rPr>
+        <w:drawing>
+          <wp:inline distT="0" distB="0" distL="0" distR="0" wp14:anchorId="459643C4" wp14:editId="3F81D79D">
+            <wp:extent cx="5850255" cy="4389755"/>
+            <wp:effectExtent l="0" t="0" r="0" b="0"/>
+            <wp:docPr id="1" name="Picture 1"/>
+            <wp:cNvGraphicFramePr>
+              <a:graphicFrameLocks xmlns:a="http://schemas.openxmlformats.org/drawingml/2006/main" noChangeAspect="1"/>
+            </wp:cNvGraphicFramePr>
+            <a:graphic xmlns:a="http://schemas.openxmlformats.org/drawingml/2006/main">
+              <a:graphicData uri="http://schemas.openxmlformats.org/drawingml/2006/picture">
+                <pic:pic xmlns:pic="http://schemas.openxmlformats.org/drawingml/2006/picture">
+                  <pic:nvPicPr>
+                    <pic:cNvPr id="0" name="Picture 1"/>
+                    <pic:cNvPicPr>
+                      <a:picLocks noChangeAspect="1" noChangeArrowheads="1"/>
+                    </pic:cNvPicPr>
+                  </pic:nvPicPr>
+                  <pic:blipFill>
+                    <a:blip r:embed="rId6">
+                      <a:extLst>
+                        <a:ext uri="{28A0092B-C50C-407E-A947-70E740481C1C}">
+                          <a14:useLocalDpi xmlns:a14="http://schemas.microsoft.com/office/drawing/2010/main" val="0"/>
+                        </a:ext>
+                      </a:extLst>
+                    </a:blip>
+                    <a:srcRect/>
+                    <a:stretch>
+                      <a:fillRect/>
+                    </a:stretch>
+                  </pic:blipFill>
+                  <pic:spPr bwMode="auto">
+                    <a:xfrm>
+                      <a:off x="0" y="0"/>
+                      <a:ext cx="5850255" cy="4389755"/>
+                    </a:xfrm>
+                    <a:prstGeom prst="rect">
+                      <a:avLst/>
+                    </a:prstGeom>
+                    <a:noFill/>
+                    <a:ln>
+                      <a:noFill/>
+                    </a:ln>
+                  </pic:spPr>
+                </pic:pic>
+              </a:graphicData>
+            </a:graphic>
+          </wp:inline>
+        </w:drawing>
+      </w:r>
+    </w:p>
+    <w:p>
+      <w:pPr>
+        <w:pStyle w:val="NoSpacing"/>
+        <w:rPr>
+          <w:lang w:val="fr-CA"/>
+        </w:rPr>
+      </w:pPr>
     </w:p>
     <w:sectPr>
       <w:pgSz w:w="12240" w:h="15840"/>
-      <w:pgMar w:top="1440" w:right="1440" w:bottom="1440" w:left="1440" w:header="720" w:footer="720" w:gutter="0"/>
+      <w:pgMar w:top="1440" w:right="1080" w:bottom="1440" w:left="1080" w:header="720" w:footer="720" w:gutter="0"/>
       <w:cols w:space="720"/>
       <w:docGrid w:linePitch="360"/>
     </w:sectPr>
@@ -1746,6 +2191,7 @@
   <w:style w:type="paragraph" w:default="1" w:styleId="Normal">
     <w:name w:val="Normal"/>
     <w:qFormat/>
+    <w:rsid w:val="005A5468"/>
   </w:style>
   <w:style w:type="character" w:default="1" w:styleId="DefaultParagraphFont">
     <w:name w:val="Default Paragraph Font"/>
@@ -1796,6 +2242,12 @@
       <w:color w:val="605E5C"/>
       <w:shd w:val="clear" w:color="auto" w:fill="E1DFDD"/>
     </w:rPr>
+  </w:style>
+  <w:style w:type="paragraph" w:styleId="NoSpacing">
+    <w:name w:val="No Spacing"/>
+    <w:uiPriority w:val="1"/>
+    <w:qFormat/>
+    <w:rsid w:val="005A5468"/>
   </w:style>
 </w:styles>
 </file>
@@ -2093,4 +2545,16 @@
     </a:ext>
   </a:extLst>
 </a:theme>
+</file>
+
+<file path=customXml/item1.xml><?xml version="1.0" encoding="utf-8"?>
+<b:Sources xmlns:b="http://schemas.openxmlformats.org/officeDocument/2006/bibliography" xmlns="http://schemas.openxmlformats.org/officeDocument/2006/bibliography" SelectedStyle="\APASixthEditionOfficeOnline.xsl" StyleName="APA" Version="6"/>
+</file>
+
+<file path=customXml/itemProps1.xml><?xml version="1.0" encoding="utf-8"?>
+<ds:datastoreItem xmlns:ds="http://schemas.openxmlformats.org/officeDocument/2006/customXml" ds:itemID="{381632E6-E05E-480A-ABED-CD3810163FC2}">
+  <ds:schemaRefs>
+    <ds:schemaRef ds:uri="http://schemas.openxmlformats.org/officeDocument/2006/bibliography"/>
+  </ds:schemaRefs>
+</ds:datastoreItem>
 </file>
</xml_diff>

<commit_message>
zip et delete autre partie
</commit_message>
<xml_diff>
--- a/IFT3913_TP2_Rapport.docx
+++ b/IFT3913_TP2_Rapport.docx
@@ -1,6 +1,6 @@
 
 <file path=word/document.xml><?xml version="1.0" encoding="utf-8"?>
-<w:document xmlns:wpc="http://schemas.microsoft.com/office/word/2010/wordprocessingCanvas" xmlns:cx="http://schemas.microsoft.com/office/drawing/2014/chartex" xmlns:cx1="http://schemas.microsoft.com/office/drawing/2015/9/8/chartex" xmlns:cx2="http://schemas.microsoft.com/office/drawing/2015/10/21/chartex" xmlns:cx3="http://schemas.microsoft.com/office/drawing/2016/5/9/chartex" xmlns:cx4="http://schemas.microsoft.com/office/drawing/2016/5/10/chartex" xmlns:cx5="http://schemas.microsoft.com/office/drawing/2016/5/11/chartex" xmlns:cx6="http://schemas.microsoft.com/office/drawing/2016/5/12/chartex" xmlns:cx7="http://schemas.microsoft.com/office/drawing/2016/5/13/chartex" xmlns:cx8="http://schemas.microsoft.com/office/drawing/2016/5/14/chartex" xmlns:mc="http://schemas.openxmlformats.org/markup-compatibility/2006" xmlns:aink="http://schemas.microsoft.com/office/drawing/2016/ink" xmlns:am3d="http://schemas.microsoft.com/office/drawing/2017/model3d" xmlns:o="urn:schemas-microsoft-com:office:office" xmlns:oel="http://schemas.microsoft.com/office/2019/extlst" xmlns:r="http://schemas.openxmlformats.org/officeDocument/2006/relationships" xmlns:m="http://schemas.openxmlformats.org/officeDocument/2006/math" xmlns:v="urn:schemas-microsoft-com:vml" xmlns:wp14="http://schemas.microsoft.com/office/word/2010/wordprocessingDrawing" xmlns:wp="http://schemas.openxmlformats.org/drawingml/2006/wordprocessingDrawing" xmlns:w10="urn:schemas-microsoft-com:office:word" xmlns:w="http://schemas.openxmlformats.org/wordprocessingml/2006/main" xmlns:w14="http://schemas.microsoft.com/office/word/2010/wordml" xmlns:w15="http://schemas.microsoft.com/office/word/2012/wordml" xmlns:w16cex="http://schemas.microsoft.com/office/word/2018/wordml/cex" xmlns:w16cid="http://schemas.microsoft.com/office/word/2016/wordml/cid" xmlns:w16="http://schemas.microsoft.com/office/word/2018/wordml" xmlns:w16sdtdh="http://schemas.microsoft.com/office/word/2020/wordml/sdtdatahash" xmlns:w16se="http://schemas.microsoft.com/office/word/2015/wordml/symex" xmlns:wpg="http://schemas.microsoft.com/office/word/2010/wordprocessingGroup" xmlns:wpi="http://schemas.microsoft.com/office/word/2010/wordprocessingInk" xmlns:wne="http://schemas.microsoft.com/office/word/2006/wordml" xmlns:wps="http://schemas.microsoft.com/office/word/2010/wordprocessingShape" mc:Ignorable="w14 w15 w16se w16cid w16 w16cex w16sdtdh wp14">
+<w:document xmlns:wpc="http://schemas.microsoft.com/office/word/2010/wordprocessingCanvas" xmlns:cx="http://schemas.microsoft.com/office/drawing/2014/chartex" xmlns:cx1="http://schemas.microsoft.com/office/drawing/2015/9/8/chartex" xmlns:cx2="http://schemas.microsoft.com/office/drawing/2015/10/21/chartex" xmlns:cx3="http://schemas.microsoft.com/office/drawing/2016/5/9/chartex" xmlns:cx4="http://schemas.microsoft.com/office/drawing/2016/5/10/chartex" xmlns:cx5="http://schemas.microsoft.com/office/drawing/2016/5/11/chartex" xmlns:cx6="http://schemas.microsoft.com/office/drawing/2016/5/12/chartex" xmlns:cx7="http://schemas.microsoft.com/office/drawing/2016/5/13/chartex" xmlns:cx8="http://schemas.microsoft.com/office/drawing/2016/5/14/chartex" xmlns:mc="http://schemas.openxmlformats.org/markup-compatibility/2006" xmlns:aink="http://schemas.microsoft.com/office/drawing/2016/ink" xmlns:am3d="http://schemas.microsoft.com/office/drawing/2017/model3d" xmlns:o="urn:schemas-microsoft-com:office:office" xmlns:r="http://schemas.openxmlformats.org/officeDocument/2006/relationships" xmlns:m="http://schemas.openxmlformats.org/officeDocument/2006/math" xmlns:v="urn:schemas-microsoft-com:vml" xmlns:wp14="http://schemas.microsoft.com/office/word/2010/wordprocessingDrawing" xmlns:wp="http://schemas.openxmlformats.org/drawingml/2006/wordprocessingDrawing" xmlns:w10="urn:schemas-microsoft-com:office:word" xmlns:w="http://schemas.openxmlformats.org/wordprocessingml/2006/main" xmlns:w14="http://schemas.microsoft.com/office/word/2010/wordml" xmlns:w15="http://schemas.microsoft.com/office/word/2012/wordml" xmlns:w16cex="http://schemas.microsoft.com/office/word/2018/wordml/cex" xmlns:w16cid="http://schemas.microsoft.com/office/word/2016/wordml/cid" xmlns:w16="http://schemas.microsoft.com/office/word/2018/wordml" xmlns:w16sdtdh="http://schemas.microsoft.com/office/word/2020/wordml/sdtdatahash" xmlns:w16se="http://schemas.microsoft.com/office/word/2015/wordml/symex" xmlns:wpg="http://schemas.microsoft.com/office/word/2010/wordprocessingGroup" xmlns:wpi="http://schemas.microsoft.com/office/word/2010/wordprocessingInk" xmlns:wne="http://schemas.microsoft.com/office/word/2006/wordml" xmlns:wps="http://schemas.microsoft.com/office/word/2010/wordprocessingShape" mc:Ignorable="w14 w15 w16se w16cid w16 w16cex w16sdtdh wp14">
   <w:body>
     <w:p>
       <w:pPr>
@@ -969,15 +969,38 @@
         </w:rPr>
         <w:t xml:space="preserve"> ( </w:t>
       </w:r>
-      <w:hyperlink r:id="rId5" w:history="1">
-        <w:r>
-          <w:rPr>
-            <w:rStyle w:val="Hyperlink"/>
-            <w:lang w:val="fr-CA"/>
-          </w:rPr>
-          <w:t>https://github.com/3Pi1416/IFT3913-A-A22-TP2</w:t>
-        </w:r>
-      </w:hyperlink>
+      <w:r>
+        <w:fldChar w:fldCharType="begin"/>
+      </w:r>
+      <w:r>
+        <w:rPr>
+          <w:lang w:val="fr-CA"/>
+        </w:rPr>
+        <w:instrText xml:space="preserve"> HYPERLINK "https://</w:instrText>
+      </w:r>
+      <w:r>
+        <w:rPr>
+          <w:lang w:val="fr-CA"/>
+        </w:rPr>
+        <w:instrText xml:space="preserve">github.com/3Pi1416/IFT3913-A-A22-TP2" </w:instrText>
+      </w:r>
+      <w:r>
+        <w:fldChar w:fldCharType="separate"/>
+      </w:r>
+      <w:r>
+        <w:rPr>
+          <w:rStyle w:val="Hyperlink"/>
+          <w:lang w:val="fr-CA"/>
+        </w:rPr>
+        <w:t>https://github.com/3Pi1416/IFT3913-A-A22-TP2</w:t>
+      </w:r>
+      <w:r>
+        <w:rPr>
+          <w:rStyle w:val="Hyperlink"/>
+          <w:lang w:val="fr-CA"/>
+        </w:rPr>
+        <w:fldChar w:fldCharType="end"/>
+      </w:r>
       <w:r>
         <w:rPr>
           <w:lang w:val="fr-CA"/>
@@ -1873,7 +1896,7 @@
                     </pic:cNvPicPr>
                   </pic:nvPicPr>
                   <pic:blipFill>
-                    <a:blip r:embed="rId6">
+                    <a:blip r:embed="rId5">
                       <a:extLst>
                         <a:ext uri="{28A0092B-C50C-407E-A947-70E740481C1C}">
                           <a14:useLocalDpi xmlns:a14="http://schemas.microsoft.com/office/drawing/2010/main" val="0"/>

</xml_diff>